<commit_message>
finished documentation, added minor changes to comments to reflect documentation requirements
</commit_message>
<xml_diff>
--- a/dokumenti/Anto_Tufekovic_vizualizacija_podataka_seminar.docx
+++ b/dokumenti/Anto_Tufekovic_vizualizacija_podataka_seminar.docx
@@ -264,6 +264,13 @@
     </w:p>
     <w:sdt>
       <w:sdtPr>
+        <w:rPr>
+          <w:rFonts w:asciiTheme="minorHAnsi" w:eastAsiaTheme="minorHAnsi" w:hAnsiTheme="minorHAnsi" w:cstheme="minorBidi"/>
+          <w:color w:val="auto"/>
+          <w:sz w:val="24"/>
+          <w:szCs w:val="22"/>
+          <w:lang w:val="hr-HR"/>
+        </w:rPr>
         <w:id w:val="-919798255"/>
         <w:docPartObj>
           <w:docPartGallery w:val="Table of Contents"/>
@@ -272,14 +279,9 @@
       </w:sdtPr>
       <w:sdtEndPr>
         <w:rPr>
-          <w:rFonts w:asciiTheme="minorHAnsi" w:eastAsiaTheme="minorHAnsi" w:hAnsiTheme="minorHAnsi" w:cstheme="minorBidi"/>
           <w:b/>
           <w:bCs/>
           <w:noProof/>
-          <w:color w:val="auto"/>
-          <w:sz w:val="24"/>
-          <w:szCs w:val="22"/>
-          <w:lang w:val="hr-HR"/>
         </w:rPr>
       </w:sdtEndPr>
       <w:sdtContent>
@@ -288,11 +290,13 @@
             <w:pStyle w:val="TOCHeading"/>
             <w:rPr>
               <w:color w:val="auto"/>
+              <w:lang w:val="hr-HR"/>
             </w:rPr>
           </w:pPr>
           <w:r>
             <w:rPr>
               <w:color w:val="auto"/>
+              <w:lang w:val="hr-HR"/>
             </w:rPr>
             <w:t>Sadržaj</w:t>
           </w:r>
@@ -302,10 +306,13 @@
             <w:pStyle w:val="TOC1"/>
             <w:tabs>
               <w:tab w:val="left" w:pos="440"/>
-              <w:tab w:val="right" w:leader="dot" w:pos="9016"/>
+              <w:tab w:val="right" w:leader="dot" w:pos="9736"/>
             </w:tabs>
             <w:rPr>
+              <w:rFonts w:eastAsiaTheme="minorEastAsia"/>
               <w:noProof/>
+              <w:sz w:val="22"/>
+              <w:lang w:eastAsia="hr-HR"/>
             </w:rPr>
           </w:pPr>
           <w:r>
@@ -317,7 +324,7 @@
           <w:r>
             <w:fldChar w:fldCharType="separate"/>
           </w:r>
-          <w:hyperlink w:anchor="_Toc43385371" w:history="1">
+          <w:hyperlink w:anchor="_Toc43462229" w:history="1">
             <w:r>
               <w:rPr>
                 <w:rStyle w:val="Hyperlink"/>
@@ -327,7 +334,10 @@
             </w:r>
             <w:r>
               <w:rPr>
+                <w:rFonts w:eastAsiaTheme="minorEastAsia"/>
                 <w:noProof/>
+                <w:sz w:val="22"/>
+                <w:lang w:eastAsia="hr-HR"/>
               </w:rPr>
               <w:tab/>
             </w:r>
@@ -357,7 +367,7 @@
                 <w:noProof/>
                 <w:webHidden/>
               </w:rPr>
-              <w:instrText xml:space="preserve"> PAGEREF _Toc43385371 \h </w:instrText>
+              <w:instrText xml:space="preserve"> PAGEREF _Toc43462229 \h </w:instrText>
             </w:r>
             <w:r>
               <w:rPr>
@@ -393,13 +403,16 @@
             <w:pStyle w:val="TOC1"/>
             <w:tabs>
               <w:tab w:val="left" w:pos="440"/>
-              <w:tab w:val="right" w:leader="dot" w:pos="9016"/>
+              <w:tab w:val="right" w:leader="dot" w:pos="9736"/>
             </w:tabs>
             <w:rPr>
+              <w:rFonts w:eastAsiaTheme="minorEastAsia"/>
               <w:noProof/>
+              <w:sz w:val="22"/>
+              <w:lang w:eastAsia="hr-HR"/>
             </w:rPr>
           </w:pPr>
-          <w:hyperlink w:anchor="_Toc43385372" w:history="1">
+          <w:hyperlink w:anchor="_Toc43462230" w:history="1">
             <w:r>
               <w:rPr>
                 <w:rStyle w:val="Hyperlink"/>
@@ -409,7 +422,10 @@
             </w:r>
             <w:r>
               <w:rPr>
+                <w:rFonts w:eastAsiaTheme="minorEastAsia"/>
                 <w:noProof/>
+                <w:sz w:val="22"/>
+                <w:lang w:eastAsia="hr-HR"/>
               </w:rPr>
               <w:tab/>
             </w:r>
@@ -439,7 +455,7 @@
                 <w:noProof/>
                 <w:webHidden/>
               </w:rPr>
-              <w:instrText xml:space="preserve"> PAGEREF _Toc43385372 \h </w:instrText>
+              <w:instrText xml:space="preserve"> PAGEREF _Toc43462230 \h </w:instrText>
             </w:r>
             <w:r>
               <w:rPr>
@@ -460,6 +476,852 @@
                 <w:webHidden/>
               </w:rPr>
               <w:t>4</w:t>
+            </w:r>
+            <w:r>
+              <w:rPr>
+                <w:noProof/>
+                <w:webHidden/>
+              </w:rPr>
+              <w:fldChar w:fldCharType="end"/>
+            </w:r>
+          </w:hyperlink>
+        </w:p>
+        <w:p>
+          <w:pPr>
+            <w:pStyle w:val="TOC2"/>
+            <w:tabs>
+              <w:tab w:val="left" w:pos="880"/>
+              <w:tab w:val="right" w:leader="dot" w:pos="9736"/>
+            </w:tabs>
+            <w:rPr>
+              <w:rFonts w:eastAsiaTheme="minorEastAsia"/>
+              <w:noProof/>
+              <w:sz w:val="22"/>
+              <w:lang w:eastAsia="hr-HR"/>
+            </w:rPr>
+          </w:pPr>
+          <w:hyperlink w:anchor="_Toc43462231" w:history="1">
+            <w:r>
+              <w:rPr>
+                <w:rStyle w:val="Hyperlink"/>
+                <w:noProof/>
+              </w:rPr>
+              <w:t>2.1.</w:t>
+            </w:r>
+            <w:r>
+              <w:rPr>
+                <w:rFonts w:eastAsiaTheme="minorEastAsia"/>
+                <w:noProof/>
+                <w:sz w:val="22"/>
+                <w:lang w:eastAsia="hr-HR"/>
+              </w:rPr>
+              <w:tab/>
+            </w:r>
+            <w:r>
+              <w:rPr>
+                <w:rStyle w:val="Hyperlink"/>
+                <w:noProof/>
+              </w:rPr>
+              <w:t>CSV(Comma Separated Value)</w:t>
+            </w:r>
+            <w:r>
+              <w:rPr>
+                <w:noProof/>
+                <w:webHidden/>
+              </w:rPr>
+              <w:tab/>
+            </w:r>
+            <w:r>
+              <w:rPr>
+                <w:noProof/>
+                <w:webHidden/>
+              </w:rPr>
+              <w:fldChar w:fldCharType="begin"/>
+            </w:r>
+            <w:r>
+              <w:rPr>
+                <w:noProof/>
+                <w:webHidden/>
+              </w:rPr>
+              <w:instrText xml:space="preserve"> PAGEREF _Toc43462231 \h </w:instrText>
+            </w:r>
+            <w:r>
+              <w:rPr>
+                <w:noProof/>
+                <w:webHidden/>
+              </w:rPr>
+            </w:r>
+            <w:r>
+              <w:rPr>
+                <w:noProof/>
+                <w:webHidden/>
+              </w:rPr>
+              <w:fldChar w:fldCharType="separate"/>
+            </w:r>
+            <w:r>
+              <w:rPr>
+                <w:noProof/>
+                <w:webHidden/>
+              </w:rPr>
+              <w:t>4</w:t>
+            </w:r>
+            <w:r>
+              <w:rPr>
+                <w:noProof/>
+                <w:webHidden/>
+              </w:rPr>
+              <w:fldChar w:fldCharType="end"/>
+            </w:r>
+          </w:hyperlink>
+        </w:p>
+        <w:p>
+          <w:pPr>
+            <w:pStyle w:val="TOC2"/>
+            <w:tabs>
+              <w:tab w:val="left" w:pos="880"/>
+              <w:tab w:val="right" w:leader="dot" w:pos="9736"/>
+            </w:tabs>
+            <w:rPr>
+              <w:rFonts w:eastAsiaTheme="minorEastAsia"/>
+              <w:noProof/>
+              <w:sz w:val="22"/>
+              <w:lang w:eastAsia="hr-HR"/>
+            </w:rPr>
+          </w:pPr>
+          <w:hyperlink w:anchor="_Toc43462232" w:history="1">
+            <w:r>
+              <w:rPr>
+                <w:rStyle w:val="Hyperlink"/>
+                <w:noProof/>
+              </w:rPr>
+              <w:t>2.2.</w:t>
+            </w:r>
+            <w:r>
+              <w:rPr>
+                <w:rFonts w:eastAsiaTheme="minorEastAsia"/>
+                <w:noProof/>
+                <w:sz w:val="22"/>
+                <w:lang w:eastAsia="hr-HR"/>
+              </w:rPr>
+              <w:tab/>
+            </w:r>
+            <w:r>
+              <w:rPr>
+                <w:rStyle w:val="Hyperlink"/>
+                <w:noProof/>
+              </w:rPr>
+              <w:t>Prilagodba skupa podataka</w:t>
+            </w:r>
+            <w:r>
+              <w:rPr>
+                <w:noProof/>
+                <w:webHidden/>
+              </w:rPr>
+              <w:tab/>
+            </w:r>
+            <w:r>
+              <w:rPr>
+                <w:noProof/>
+                <w:webHidden/>
+              </w:rPr>
+              <w:fldChar w:fldCharType="begin"/>
+            </w:r>
+            <w:r>
+              <w:rPr>
+                <w:noProof/>
+                <w:webHidden/>
+              </w:rPr>
+              <w:instrText xml:space="preserve"> PAGEREF _Toc43462232 \h </w:instrText>
+            </w:r>
+            <w:r>
+              <w:rPr>
+                <w:noProof/>
+                <w:webHidden/>
+              </w:rPr>
+            </w:r>
+            <w:r>
+              <w:rPr>
+                <w:noProof/>
+                <w:webHidden/>
+              </w:rPr>
+              <w:fldChar w:fldCharType="separate"/>
+            </w:r>
+            <w:r>
+              <w:rPr>
+                <w:noProof/>
+                <w:webHidden/>
+              </w:rPr>
+              <w:t>4</w:t>
+            </w:r>
+            <w:r>
+              <w:rPr>
+                <w:noProof/>
+                <w:webHidden/>
+              </w:rPr>
+              <w:fldChar w:fldCharType="end"/>
+            </w:r>
+          </w:hyperlink>
+        </w:p>
+        <w:p>
+          <w:pPr>
+            <w:pStyle w:val="TOC1"/>
+            <w:tabs>
+              <w:tab w:val="left" w:pos="440"/>
+              <w:tab w:val="right" w:leader="dot" w:pos="9736"/>
+            </w:tabs>
+            <w:rPr>
+              <w:rFonts w:eastAsiaTheme="minorEastAsia"/>
+              <w:noProof/>
+              <w:sz w:val="22"/>
+              <w:lang w:eastAsia="hr-HR"/>
+            </w:rPr>
+          </w:pPr>
+          <w:hyperlink w:anchor="_Toc43462233" w:history="1">
+            <w:r>
+              <w:rPr>
+                <w:rStyle w:val="Hyperlink"/>
+                <w:noProof/>
+              </w:rPr>
+              <w:t>3.</w:t>
+            </w:r>
+            <w:r>
+              <w:rPr>
+                <w:rFonts w:eastAsiaTheme="minorEastAsia"/>
+                <w:noProof/>
+                <w:sz w:val="22"/>
+                <w:lang w:eastAsia="hr-HR"/>
+              </w:rPr>
+              <w:tab/>
+            </w:r>
+            <w:r>
+              <w:rPr>
+                <w:rStyle w:val="Hyperlink"/>
+                <w:noProof/>
+              </w:rPr>
+              <w:t>Implementacija</w:t>
+            </w:r>
+            <w:r>
+              <w:rPr>
+                <w:noProof/>
+                <w:webHidden/>
+              </w:rPr>
+              <w:tab/>
+            </w:r>
+            <w:r>
+              <w:rPr>
+                <w:noProof/>
+                <w:webHidden/>
+              </w:rPr>
+              <w:fldChar w:fldCharType="begin"/>
+            </w:r>
+            <w:r>
+              <w:rPr>
+                <w:noProof/>
+                <w:webHidden/>
+              </w:rPr>
+              <w:instrText xml:space="preserve"> PAGEREF _Toc43462233 \h </w:instrText>
+            </w:r>
+            <w:r>
+              <w:rPr>
+                <w:noProof/>
+                <w:webHidden/>
+              </w:rPr>
+            </w:r>
+            <w:r>
+              <w:rPr>
+                <w:noProof/>
+                <w:webHidden/>
+              </w:rPr>
+              <w:fldChar w:fldCharType="separate"/>
+            </w:r>
+            <w:r>
+              <w:rPr>
+                <w:noProof/>
+                <w:webHidden/>
+              </w:rPr>
+              <w:t>6</w:t>
+            </w:r>
+            <w:r>
+              <w:rPr>
+                <w:noProof/>
+                <w:webHidden/>
+              </w:rPr>
+              <w:fldChar w:fldCharType="end"/>
+            </w:r>
+          </w:hyperlink>
+        </w:p>
+        <w:p>
+          <w:pPr>
+            <w:pStyle w:val="TOC2"/>
+            <w:tabs>
+              <w:tab w:val="left" w:pos="880"/>
+              <w:tab w:val="right" w:leader="dot" w:pos="9736"/>
+            </w:tabs>
+            <w:rPr>
+              <w:rFonts w:eastAsiaTheme="minorEastAsia"/>
+              <w:noProof/>
+              <w:sz w:val="22"/>
+              <w:lang w:eastAsia="hr-HR"/>
+            </w:rPr>
+          </w:pPr>
+          <w:hyperlink w:anchor="_Toc43462234" w:history="1">
+            <w:r>
+              <w:rPr>
+                <w:rStyle w:val="Hyperlink"/>
+                <w:noProof/>
+              </w:rPr>
+              <w:t>3.1.</w:t>
+            </w:r>
+            <w:r>
+              <w:rPr>
+                <w:rFonts w:eastAsiaTheme="minorEastAsia"/>
+                <w:noProof/>
+                <w:sz w:val="22"/>
+                <w:lang w:eastAsia="hr-HR"/>
+              </w:rPr>
+              <w:tab/>
+            </w:r>
+            <w:r>
+              <w:rPr>
+                <w:rStyle w:val="Hyperlink"/>
+                <w:noProof/>
+              </w:rPr>
+              <w:t>Učitavanje podataka</w:t>
+            </w:r>
+            <w:r>
+              <w:rPr>
+                <w:noProof/>
+                <w:webHidden/>
+              </w:rPr>
+              <w:tab/>
+            </w:r>
+            <w:r>
+              <w:rPr>
+                <w:noProof/>
+                <w:webHidden/>
+              </w:rPr>
+              <w:fldChar w:fldCharType="begin"/>
+            </w:r>
+            <w:r>
+              <w:rPr>
+                <w:noProof/>
+                <w:webHidden/>
+              </w:rPr>
+              <w:instrText xml:space="preserve"> PAGEREF _Toc43462234 \h </w:instrText>
+            </w:r>
+            <w:r>
+              <w:rPr>
+                <w:noProof/>
+                <w:webHidden/>
+              </w:rPr>
+            </w:r>
+            <w:r>
+              <w:rPr>
+                <w:noProof/>
+                <w:webHidden/>
+              </w:rPr>
+              <w:fldChar w:fldCharType="separate"/>
+            </w:r>
+            <w:r>
+              <w:rPr>
+                <w:noProof/>
+                <w:webHidden/>
+              </w:rPr>
+              <w:t>6</w:t>
+            </w:r>
+            <w:r>
+              <w:rPr>
+                <w:noProof/>
+                <w:webHidden/>
+              </w:rPr>
+              <w:fldChar w:fldCharType="end"/>
+            </w:r>
+          </w:hyperlink>
+        </w:p>
+        <w:p>
+          <w:pPr>
+            <w:pStyle w:val="TOC2"/>
+            <w:tabs>
+              <w:tab w:val="left" w:pos="880"/>
+              <w:tab w:val="right" w:leader="dot" w:pos="9736"/>
+            </w:tabs>
+            <w:rPr>
+              <w:rFonts w:eastAsiaTheme="minorEastAsia"/>
+              <w:noProof/>
+              <w:sz w:val="22"/>
+              <w:lang w:eastAsia="hr-HR"/>
+            </w:rPr>
+          </w:pPr>
+          <w:hyperlink w:anchor="_Toc43462235" w:history="1">
+            <w:r>
+              <w:rPr>
+                <w:rStyle w:val="Hyperlink"/>
+                <w:noProof/>
+              </w:rPr>
+              <w:t>3.2.</w:t>
+            </w:r>
+            <w:r>
+              <w:rPr>
+                <w:rFonts w:eastAsiaTheme="minorEastAsia"/>
+                <w:noProof/>
+                <w:sz w:val="22"/>
+                <w:lang w:eastAsia="hr-HR"/>
+              </w:rPr>
+              <w:tab/>
+            </w:r>
+            <w:r>
+              <w:rPr>
+                <w:rStyle w:val="Hyperlink"/>
+                <w:noProof/>
+              </w:rPr>
+              <w:t>Priprema elemenata</w:t>
+            </w:r>
+            <w:r>
+              <w:rPr>
+                <w:noProof/>
+                <w:webHidden/>
+              </w:rPr>
+              <w:tab/>
+            </w:r>
+            <w:r>
+              <w:rPr>
+                <w:noProof/>
+                <w:webHidden/>
+              </w:rPr>
+              <w:fldChar w:fldCharType="begin"/>
+            </w:r>
+            <w:r>
+              <w:rPr>
+                <w:noProof/>
+                <w:webHidden/>
+              </w:rPr>
+              <w:instrText xml:space="preserve"> PAGEREF _Toc43462235 \h </w:instrText>
+            </w:r>
+            <w:r>
+              <w:rPr>
+                <w:noProof/>
+                <w:webHidden/>
+              </w:rPr>
+            </w:r>
+            <w:r>
+              <w:rPr>
+                <w:noProof/>
+                <w:webHidden/>
+              </w:rPr>
+              <w:fldChar w:fldCharType="separate"/>
+            </w:r>
+            <w:r>
+              <w:rPr>
+                <w:noProof/>
+                <w:webHidden/>
+              </w:rPr>
+              <w:t>6</w:t>
+            </w:r>
+            <w:r>
+              <w:rPr>
+                <w:noProof/>
+                <w:webHidden/>
+              </w:rPr>
+              <w:fldChar w:fldCharType="end"/>
+            </w:r>
+          </w:hyperlink>
+        </w:p>
+        <w:p>
+          <w:pPr>
+            <w:pStyle w:val="TOC2"/>
+            <w:tabs>
+              <w:tab w:val="left" w:pos="880"/>
+              <w:tab w:val="right" w:leader="dot" w:pos="9736"/>
+            </w:tabs>
+            <w:rPr>
+              <w:rFonts w:eastAsiaTheme="minorEastAsia"/>
+              <w:noProof/>
+              <w:sz w:val="22"/>
+              <w:lang w:eastAsia="hr-HR"/>
+            </w:rPr>
+          </w:pPr>
+          <w:hyperlink w:anchor="_Toc43462236" w:history="1">
+            <w:r>
+              <w:rPr>
+                <w:rStyle w:val="Hyperlink"/>
+                <w:noProof/>
+              </w:rPr>
+              <w:t>3.3.</w:t>
+            </w:r>
+            <w:r>
+              <w:rPr>
+                <w:rFonts w:eastAsiaTheme="minorEastAsia"/>
+                <w:noProof/>
+                <w:sz w:val="22"/>
+                <w:lang w:eastAsia="hr-HR"/>
+              </w:rPr>
+              <w:tab/>
+            </w:r>
+            <w:r>
+              <w:rPr>
+                <w:rStyle w:val="Hyperlink"/>
+                <w:noProof/>
+              </w:rPr>
+              <w:t>Postaljanje elemenata i prikaza</w:t>
+            </w:r>
+            <w:r>
+              <w:rPr>
+                <w:noProof/>
+                <w:webHidden/>
+              </w:rPr>
+              <w:tab/>
+            </w:r>
+            <w:r>
+              <w:rPr>
+                <w:noProof/>
+                <w:webHidden/>
+              </w:rPr>
+              <w:fldChar w:fldCharType="begin"/>
+            </w:r>
+            <w:r>
+              <w:rPr>
+                <w:noProof/>
+                <w:webHidden/>
+              </w:rPr>
+              <w:instrText xml:space="preserve"> PAGEREF _Toc43462236 \h </w:instrText>
+            </w:r>
+            <w:r>
+              <w:rPr>
+                <w:noProof/>
+                <w:webHidden/>
+              </w:rPr>
+            </w:r>
+            <w:r>
+              <w:rPr>
+                <w:noProof/>
+                <w:webHidden/>
+              </w:rPr>
+              <w:fldChar w:fldCharType="separate"/>
+            </w:r>
+            <w:r>
+              <w:rPr>
+                <w:noProof/>
+                <w:webHidden/>
+              </w:rPr>
+              <w:t>8</w:t>
+            </w:r>
+            <w:r>
+              <w:rPr>
+                <w:noProof/>
+                <w:webHidden/>
+              </w:rPr>
+              <w:fldChar w:fldCharType="end"/>
+            </w:r>
+          </w:hyperlink>
+        </w:p>
+        <w:p>
+          <w:pPr>
+            <w:pStyle w:val="TOC2"/>
+            <w:tabs>
+              <w:tab w:val="left" w:pos="880"/>
+              <w:tab w:val="right" w:leader="dot" w:pos="9736"/>
+            </w:tabs>
+            <w:rPr>
+              <w:rFonts w:eastAsiaTheme="minorEastAsia"/>
+              <w:noProof/>
+              <w:sz w:val="22"/>
+              <w:lang w:eastAsia="hr-HR"/>
+            </w:rPr>
+          </w:pPr>
+          <w:hyperlink w:anchor="_Toc43462237" w:history="1">
+            <w:r>
+              <w:rPr>
+                <w:rStyle w:val="Hyperlink"/>
+                <w:noProof/>
+              </w:rPr>
+              <w:t>3.4.</w:t>
+            </w:r>
+            <w:r>
+              <w:rPr>
+                <w:rFonts w:eastAsiaTheme="minorEastAsia"/>
+                <w:noProof/>
+                <w:sz w:val="22"/>
+                <w:lang w:eastAsia="hr-HR"/>
+              </w:rPr>
+              <w:tab/>
+            </w:r>
+            <w:r>
+              <w:rPr>
+                <w:rStyle w:val="Hyperlink"/>
+                <w:noProof/>
+              </w:rPr>
+              <w:t>Konačan rezultat</w:t>
+            </w:r>
+            <w:r>
+              <w:rPr>
+                <w:noProof/>
+                <w:webHidden/>
+              </w:rPr>
+              <w:tab/>
+            </w:r>
+            <w:r>
+              <w:rPr>
+                <w:noProof/>
+                <w:webHidden/>
+              </w:rPr>
+              <w:fldChar w:fldCharType="begin"/>
+            </w:r>
+            <w:r>
+              <w:rPr>
+                <w:noProof/>
+                <w:webHidden/>
+              </w:rPr>
+              <w:instrText xml:space="preserve"> PAGEREF _Toc43462237 \h </w:instrText>
+            </w:r>
+            <w:r>
+              <w:rPr>
+                <w:noProof/>
+                <w:webHidden/>
+              </w:rPr>
+            </w:r>
+            <w:r>
+              <w:rPr>
+                <w:noProof/>
+                <w:webHidden/>
+              </w:rPr>
+              <w:fldChar w:fldCharType="separate"/>
+            </w:r>
+            <w:r>
+              <w:rPr>
+                <w:noProof/>
+                <w:webHidden/>
+              </w:rPr>
+              <w:t>9</w:t>
+            </w:r>
+            <w:r>
+              <w:rPr>
+                <w:noProof/>
+                <w:webHidden/>
+              </w:rPr>
+              <w:fldChar w:fldCharType="end"/>
+            </w:r>
+          </w:hyperlink>
+        </w:p>
+        <w:p>
+          <w:pPr>
+            <w:pStyle w:val="TOC1"/>
+            <w:tabs>
+              <w:tab w:val="left" w:pos="440"/>
+              <w:tab w:val="right" w:leader="dot" w:pos="9736"/>
+            </w:tabs>
+            <w:rPr>
+              <w:rFonts w:eastAsiaTheme="minorEastAsia"/>
+              <w:noProof/>
+              <w:sz w:val="22"/>
+              <w:lang w:eastAsia="hr-HR"/>
+            </w:rPr>
+          </w:pPr>
+          <w:hyperlink w:anchor="_Toc43462238" w:history="1">
+            <w:r>
+              <w:rPr>
+                <w:rStyle w:val="Hyperlink"/>
+                <w:noProof/>
+              </w:rPr>
+              <w:t>4.</w:t>
+            </w:r>
+            <w:r>
+              <w:rPr>
+                <w:rFonts w:eastAsiaTheme="minorEastAsia"/>
+                <w:noProof/>
+                <w:sz w:val="22"/>
+                <w:lang w:eastAsia="hr-HR"/>
+              </w:rPr>
+              <w:tab/>
+            </w:r>
+            <w:r>
+              <w:rPr>
+                <w:rStyle w:val="Hyperlink"/>
+                <w:noProof/>
+              </w:rPr>
+              <w:t>Zaključak</w:t>
+            </w:r>
+            <w:r>
+              <w:rPr>
+                <w:noProof/>
+                <w:webHidden/>
+              </w:rPr>
+              <w:tab/>
+            </w:r>
+            <w:r>
+              <w:rPr>
+                <w:noProof/>
+                <w:webHidden/>
+              </w:rPr>
+              <w:fldChar w:fldCharType="begin"/>
+            </w:r>
+            <w:r>
+              <w:rPr>
+                <w:noProof/>
+                <w:webHidden/>
+              </w:rPr>
+              <w:instrText xml:space="preserve"> PAGEREF _Toc43462238 \h </w:instrText>
+            </w:r>
+            <w:r>
+              <w:rPr>
+                <w:noProof/>
+                <w:webHidden/>
+              </w:rPr>
+            </w:r>
+            <w:r>
+              <w:rPr>
+                <w:noProof/>
+                <w:webHidden/>
+              </w:rPr>
+              <w:fldChar w:fldCharType="separate"/>
+            </w:r>
+            <w:r>
+              <w:rPr>
+                <w:noProof/>
+                <w:webHidden/>
+              </w:rPr>
+              <w:t>12</w:t>
+            </w:r>
+            <w:r>
+              <w:rPr>
+                <w:noProof/>
+                <w:webHidden/>
+              </w:rPr>
+              <w:fldChar w:fldCharType="end"/>
+            </w:r>
+          </w:hyperlink>
+        </w:p>
+        <w:p>
+          <w:pPr>
+            <w:pStyle w:val="TOC1"/>
+            <w:tabs>
+              <w:tab w:val="right" w:leader="dot" w:pos="9736"/>
+            </w:tabs>
+            <w:rPr>
+              <w:rFonts w:eastAsiaTheme="minorEastAsia"/>
+              <w:noProof/>
+              <w:sz w:val="22"/>
+              <w:lang w:eastAsia="hr-HR"/>
+            </w:rPr>
+          </w:pPr>
+          <w:hyperlink w:anchor="_Toc43462239" w:history="1">
+            <w:r>
+              <w:rPr>
+                <w:rStyle w:val="Hyperlink"/>
+                <w:noProof/>
+              </w:rPr>
+              <w:t>Literatura</w:t>
+            </w:r>
+            <w:r>
+              <w:rPr>
+                <w:noProof/>
+                <w:webHidden/>
+              </w:rPr>
+              <w:tab/>
+            </w:r>
+            <w:r>
+              <w:rPr>
+                <w:noProof/>
+                <w:webHidden/>
+              </w:rPr>
+              <w:fldChar w:fldCharType="begin"/>
+            </w:r>
+            <w:r>
+              <w:rPr>
+                <w:noProof/>
+                <w:webHidden/>
+              </w:rPr>
+              <w:instrText xml:space="preserve"> PAGEREF _Toc43462239 \h </w:instrText>
+            </w:r>
+            <w:r>
+              <w:rPr>
+                <w:noProof/>
+                <w:webHidden/>
+              </w:rPr>
+            </w:r>
+            <w:r>
+              <w:rPr>
+                <w:noProof/>
+                <w:webHidden/>
+              </w:rPr>
+              <w:fldChar w:fldCharType="separate"/>
+            </w:r>
+            <w:r>
+              <w:rPr>
+                <w:noProof/>
+                <w:webHidden/>
+              </w:rPr>
+              <w:t>13</w:t>
+            </w:r>
+            <w:r>
+              <w:rPr>
+                <w:noProof/>
+                <w:webHidden/>
+              </w:rPr>
+              <w:fldChar w:fldCharType="end"/>
+            </w:r>
+          </w:hyperlink>
+        </w:p>
+        <w:p>
+          <w:pPr>
+            <w:pStyle w:val="TOC1"/>
+            <w:tabs>
+              <w:tab w:val="right" w:leader="dot" w:pos="9736"/>
+            </w:tabs>
+            <w:rPr>
+              <w:rFonts w:eastAsiaTheme="minorEastAsia"/>
+              <w:noProof/>
+              <w:sz w:val="22"/>
+              <w:lang w:eastAsia="hr-HR"/>
+            </w:rPr>
+          </w:pPr>
+          <w:hyperlink w:anchor="_Toc43462240" w:history="1">
+            <w:r>
+              <w:rPr>
+                <w:rStyle w:val="Hyperlink"/>
+                <w:noProof/>
+              </w:rPr>
+              <w:t>Dostupnost rješenja</w:t>
+            </w:r>
+            <w:r>
+              <w:rPr>
+                <w:noProof/>
+                <w:webHidden/>
+              </w:rPr>
+              <w:tab/>
+            </w:r>
+            <w:r>
+              <w:rPr>
+                <w:noProof/>
+                <w:webHidden/>
+              </w:rPr>
+              <w:fldChar w:fldCharType="begin"/>
+            </w:r>
+            <w:r>
+              <w:rPr>
+                <w:noProof/>
+                <w:webHidden/>
+              </w:rPr>
+              <w:instrText xml:space="preserve"> PAGEREF _Toc43462240 \h </w:instrText>
+            </w:r>
+            <w:r>
+              <w:rPr>
+                <w:noProof/>
+                <w:webHidden/>
+              </w:rPr>
+            </w:r>
+            <w:r>
+              <w:rPr>
+                <w:noProof/>
+                <w:webHidden/>
+              </w:rPr>
+              <w:fldChar w:fldCharType="separate"/>
+            </w:r>
+            <w:r>
+              <w:rPr>
+                <w:noProof/>
+                <w:webHidden/>
+              </w:rPr>
+              <w:t>13</w:t>
             </w:r>
             <w:r>
               <w:rPr>
@@ -503,7 +1365,7 @@
           <w:numId w:val="1"/>
         </w:numPr>
       </w:pPr>
-      <w:bookmarkStart w:id="0" w:name="_Toc43385371"/>
+      <w:bookmarkStart w:id="0" w:name="_Toc43462229"/>
       <w:r>
         <w:lastRenderedPageBreak/>
         <w:t>Uvod</w:t>
@@ -539,13 +1401,7 @@
         <w:fldChar w:fldCharType="separate"/>
       </w:r>
       <w:r>
-        <w:t>Sli</w:t>
-      </w:r>
-      <w:r>
-        <w:t>k</w:t>
-      </w:r>
-      <w:r>
-        <w:t xml:space="preserve">a </w:t>
+        <w:t xml:space="preserve">Slika </w:t>
       </w:r>
       <w:r>
         <w:rPr>
@@ -626,45 +1482,25 @@
                             <w:r>
                               <w:t xml:space="preserve">Slika </w:t>
                             </w:r>
-                            <w:r>
-                              <w:fldChar w:fldCharType="begin"/>
-                            </w:r>
-                            <w:r>
-                              <w:instrText xml:space="preserve"> STYLEREF 1 \s </w:instrText>
-                            </w:r>
-                            <w:r>
-                              <w:fldChar w:fldCharType="separate"/>
-                            </w:r>
-                            <w:r>
-                              <w:rPr>
-                                <w:noProof/>
-                              </w:rPr>
-                              <w:t>1</w:t>
-                            </w:r>
-                            <w:r>
-                              <w:fldChar w:fldCharType="end"/>
-                            </w:r>
+                            <w:fldSimple w:instr=" STYLEREF 1 \s ">
+                              <w:r>
+                                <w:rPr>
+                                  <w:noProof/>
+                                </w:rPr>
+                                <w:t>1</w:t>
+                              </w:r>
+                            </w:fldSimple>
                             <w:r>
                               <w:t>.</w:t>
                             </w:r>
-                            <w:r>
-                              <w:fldChar w:fldCharType="begin"/>
-                            </w:r>
-                            <w:r>
-                              <w:instrText xml:space="preserve"> SEQ Slika \* ARABIC \s 1 </w:instrText>
-                            </w:r>
-                            <w:r>
-                              <w:fldChar w:fldCharType="separate"/>
-                            </w:r>
-                            <w:r>
-                              <w:rPr>
-                                <w:noProof/>
-                              </w:rPr>
-                              <w:t>1</w:t>
-                            </w:r>
-                            <w:r>
-                              <w:fldChar w:fldCharType="end"/>
-                            </w:r>
+                            <w:fldSimple w:instr=" SEQ Slika \* ARABIC \s 1 ">
+                              <w:r>
+                                <w:rPr>
+                                  <w:noProof/>
+                                </w:rPr>
+                                <w:t>1</w:t>
+                              </w:r>
+                            </w:fldSimple>
                             <w:bookmarkEnd w:id="1"/>
                             <w:r>
                               <w:t xml:space="preserve"> – prikaz web stranice sa kliknutom igrom za više informacija</w:t>
@@ -705,45 +1541,25 @@
                       <w:r>
                         <w:t xml:space="preserve">Slika </w:t>
                       </w:r>
-                      <w:r>
-                        <w:fldChar w:fldCharType="begin"/>
-                      </w:r>
-                      <w:r>
-                        <w:instrText xml:space="preserve"> STYLEREF 1 \s </w:instrText>
-                      </w:r>
-                      <w:r>
-                        <w:fldChar w:fldCharType="separate"/>
-                      </w:r>
-                      <w:r>
-                        <w:rPr>
-                          <w:noProof/>
-                        </w:rPr>
-                        <w:t>1</w:t>
-                      </w:r>
-                      <w:r>
-                        <w:fldChar w:fldCharType="end"/>
-                      </w:r>
+                      <w:fldSimple w:instr=" STYLEREF 1 \s ">
+                        <w:r>
+                          <w:rPr>
+                            <w:noProof/>
+                          </w:rPr>
+                          <w:t>1</w:t>
+                        </w:r>
+                      </w:fldSimple>
                       <w:r>
                         <w:t>.</w:t>
                       </w:r>
-                      <w:r>
-                        <w:fldChar w:fldCharType="begin"/>
-                      </w:r>
-                      <w:r>
-                        <w:instrText xml:space="preserve"> SEQ Slika \* ARABIC \s 1 </w:instrText>
-                      </w:r>
-                      <w:r>
-                        <w:fldChar w:fldCharType="separate"/>
-                      </w:r>
-                      <w:r>
-                        <w:rPr>
-                          <w:noProof/>
-                        </w:rPr>
-                        <w:t>1</w:t>
-                      </w:r>
-                      <w:r>
-                        <w:fldChar w:fldCharType="end"/>
-                      </w:r>
+                      <w:fldSimple w:instr=" SEQ Slika \* ARABIC \s 1 ">
+                        <w:r>
+                          <w:rPr>
+                            <w:noProof/>
+                          </w:rPr>
+                          <w:t>1</w:t>
+                        </w:r>
+                      </w:fldSimple>
                       <w:bookmarkEnd w:id="2"/>
                       <w:r>
                         <w:t xml:space="preserve"> – prikaz web stranice sa kliknutom igrom za više informacija</w:t>
@@ -758,6 +1574,9 @@
         </mc:AlternateContent>
       </w:r>
       <w:r>
+        <w:rPr>
+          <w:noProof/>
+        </w:rPr>
         <w:drawing>
           <wp:anchor distT="0" distB="0" distL="114300" distR="114300" simplePos="0" relativeHeight="251654144" behindDoc="0" locked="0" layoutInCell="1" allowOverlap="1" wp14:anchorId="1E91A854" wp14:editId="1BDFEB6A">
             <wp:simplePos x="0" y="0"/>
@@ -811,7 +1630,25 @@
     </w:p>
     <w:p>
       <w:r>
-        <w:t>Web stranica je implementirana koristeći JavaScript kao podlogu, dataframe-js biblioteku za učitavanje podataka i lakše traženje i d3 biblioteku koja je korištena za generiranje grafičkog prikaza. Za razmještaj elemenata po stranici je korišten Bootstrap 4.</w:t>
+        <w:t>Web stranica je implementirana koristeći JavaScript kao podlogu, dataframe-js biblioteku</w:t>
+      </w:r>
+      <w:r>
+        <w:t>[1]</w:t>
+      </w:r>
+      <w:r>
+        <w:t xml:space="preserve"> za učitavanje podataka i lakše traženje i d3 biblioteku</w:t>
+      </w:r>
+      <w:r>
+        <w:t>[2]</w:t>
+      </w:r>
+      <w:r>
+        <w:t xml:space="preserve"> koja je korištena za generiranje grafičkog prikaza. Za razmještaj elemenata po stranici je korišten Bootstrap 4</w:t>
+      </w:r>
+      <w:r>
+        <w:t>[3]</w:t>
+      </w:r>
+      <w:r>
+        <w:t>.</w:t>
       </w:r>
       <w:r>
         <w:t xml:space="preserve"> Python i Microsoft Office Excel su korišteni za čišćenje podataka.</w:t>
@@ -830,7 +1667,7 @@
           <w:numId w:val="1"/>
         </w:numPr>
       </w:pPr>
-      <w:bookmarkStart w:id="3" w:name="_Toc43385372"/>
+      <w:bookmarkStart w:id="3" w:name="_Toc43462230"/>
       <w:r>
         <w:lastRenderedPageBreak/>
         <w:t>Korišten skup podataka</w:t>
@@ -839,13 +1676,16 @@
     </w:p>
     <w:p>
       <w:r>
-        <w:t xml:space="preserve">Korištena je stranica Kaggle za odabir baze podataka te iz nje smo povukli bazu „Video Games Sales 2019“ koju je kreirao </w:t>
-      </w:r>
-      <w:r>
-        <w:t>Abdulshaheed Alqunber</w:t>
-      </w:r>
-      <w:r>
-        <w:t>[1]</w:t>
+        <w:t>Korištena je stranica Kaggle za odabir baze podataka te iz nje smo povukli bazu „Video Games Sales 2019“ koju je kreirao Abdulshaheed Alqunber</w:t>
+      </w:r>
+      <w:r>
+        <w:t>[</w:t>
+      </w:r>
+      <w:r>
+        <w:t>4</w:t>
+      </w:r>
+      <w:r>
+        <w:t>]</w:t>
       </w:r>
       <w:r>
         <w:t>.</w:t>
@@ -893,19 +1733,24 @@
           <w:numId w:val="1"/>
         </w:numPr>
       </w:pPr>
+      <w:bookmarkStart w:id="4" w:name="_Toc43462231"/>
       <w:r>
         <w:t>CSV(Comma Separated Value)</w:t>
       </w:r>
+      <w:bookmarkEnd w:id="4"/>
     </w:p>
     <w:p>
       <w:r>
         <w:t>U ovom obliku dolazi baza podataka. CSV ili „zarezom odvojene vrijednosti“ se pojavljuje oko 1978. godine</w:t>
       </w:r>
       <w:r>
-        <w:rPr>
-          <w:rStyle w:val="FootnoteReference"/>
-        </w:rPr>
-        <w:footnoteReference w:id="1"/>
+        <w:t>[</w:t>
+      </w:r>
+      <w:r>
+        <w:t>5</w:t>
+      </w:r>
+      <w:r>
+        <w:t>]</w:t>
       </w:r>
       <w:r>
         <w:t xml:space="preserve"> u Fortran-u u obliku slobodnih popisa gdje svaki red prestavlja jedan unos i vrijednosti su odvojene zarezom ili razmakom, te same vrijednosti ne smiju imati zarez ili razmak u sebi. CSV se pojavljuje kao ime i skraćenica u Osborne računalima koji koriste SuperCalc proračunske tablice.</w:t>
@@ -952,9 +1797,11 @@
           <w:numId w:val="1"/>
         </w:numPr>
       </w:pPr>
+      <w:bookmarkStart w:id="5" w:name="_Toc43462232"/>
       <w:r>
         <w:t>Prilagodba skupa podataka</w:t>
       </w:r>
+      <w:bookmarkEnd w:id="5"/>
     </w:p>
     <w:p>
       <w:r>
@@ -1318,7 +2165,13 @@
         <w:t xml:space="preserve"> da ne</w:t>
       </w:r>
       <w:r>
-        <w:t>ma postojane količine stupaca u .csv datoteci. Učitavanjem .csv datoteke u Excel te odabiranjem redaka sa podatcima u stupcima iznad zadanih daje nam sljedeće:</w:t>
+        <w:t xml:space="preserve">ma postojane količine stupaca u .csv datoteci. Učitavanjem .csv datoteke u Excel te odabiranjem redaka sa podatcima u stupcima iznad </w:t>
+      </w:r>
+      <w:r>
+        <w:t>traženih</w:t>
+      </w:r>
+      <w:r>
+        <w:t xml:space="preserve"> daje nam sljedeće:</w:t>
       </w:r>
     </w:p>
     <w:p>
@@ -1410,45 +2263,25 @@
                               <w:r>
                                 <w:t xml:space="preserve">Slika </w:t>
                               </w:r>
-                              <w:r>
-                                <w:fldChar w:fldCharType="begin"/>
-                              </w:r>
-                              <w:r>
-                                <w:instrText xml:space="preserve"> STYLEREF 1 \s </w:instrText>
-                              </w:r>
-                              <w:r>
-                                <w:fldChar w:fldCharType="separate"/>
-                              </w:r>
-                              <w:r>
-                                <w:rPr>
-                                  <w:noProof/>
-                                </w:rPr>
-                                <w:t>2</w:t>
-                              </w:r>
-                              <w:r>
-                                <w:fldChar w:fldCharType="end"/>
-                              </w:r>
+                              <w:fldSimple w:instr=" STYLEREF 1 \s ">
+                                <w:r>
+                                  <w:rPr>
+                                    <w:noProof/>
+                                  </w:rPr>
+                                  <w:t>2</w:t>
+                                </w:r>
+                              </w:fldSimple>
                               <w:r>
                                 <w:t>.</w:t>
                               </w:r>
-                              <w:r>
-                                <w:fldChar w:fldCharType="begin"/>
-                              </w:r>
-                              <w:r>
-                                <w:instrText xml:space="preserve"> SEQ Slika \* ARABIC \s 1 </w:instrText>
-                              </w:r>
-                              <w:r>
-                                <w:fldChar w:fldCharType="separate"/>
-                              </w:r>
-                              <w:r>
-                                <w:rPr>
-                                  <w:noProof/>
-                                </w:rPr>
-                                <w:t>1</w:t>
-                              </w:r>
-                              <w:r>
-                                <w:fldChar w:fldCharType="end"/>
-                              </w:r>
+                              <w:fldSimple w:instr=" SEQ Slika \* ARABIC \s 1 ">
+                                <w:r>
+                                  <w:rPr>
+                                    <w:noProof/>
+                                  </w:rPr>
+                                  <w:t>1</w:t>
+                                </w:r>
+                              </w:fldSimple>
                               <w:r>
                                 <w:t xml:space="preserve"> – dokaz prljavih podataka</w:t>
                               </w:r>
@@ -1507,45 +2340,25 @@
                         <w:r>
                           <w:t xml:space="preserve">Slika </w:t>
                         </w:r>
-                        <w:r>
-                          <w:fldChar w:fldCharType="begin"/>
-                        </w:r>
-                        <w:r>
-                          <w:instrText xml:space="preserve"> STYLEREF 1 \s </w:instrText>
-                        </w:r>
-                        <w:r>
-                          <w:fldChar w:fldCharType="separate"/>
-                        </w:r>
-                        <w:r>
-                          <w:rPr>
-                            <w:noProof/>
-                          </w:rPr>
-                          <w:t>2</w:t>
-                        </w:r>
-                        <w:r>
-                          <w:fldChar w:fldCharType="end"/>
-                        </w:r>
+                        <w:fldSimple w:instr=" STYLEREF 1 \s ">
+                          <w:r>
+                            <w:rPr>
+                              <w:noProof/>
+                            </w:rPr>
+                            <w:t>2</w:t>
+                          </w:r>
+                        </w:fldSimple>
                         <w:r>
                           <w:t>.</w:t>
                         </w:r>
-                        <w:r>
-                          <w:fldChar w:fldCharType="begin"/>
-                        </w:r>
-                        <w:r>
-                          <w:instrText xml:space="preserve"> SEQ Slika \* ARABIC \s 1 </w:instrText>
-                        </w:r>
-                        <w:r>
-                          <w:fldChar w:fldCharType="separate"/>
-                        </w:r>
-                        <w:r>
-                          <w:rPr>
-                            <w:noProof/>
-                          </w:rPr>
-                          <w:t>1</w:t>
-                        </w:r>
-                        <w:r>
-                          <w:fldChar w:fldCharType="end"/>
-                        </w:r>
+                        <w:fldSimple w:instr=" SEQ Slika \* ARABIC \s 1 ">
+                          <w:r>
+                            <w:rPr>
+                              <w:noProof/>
+                            </w:rPr>
+                            <w:t>1</w:t>
+                          </w:r>
+                        </w:fldSimple>
                         <w:r>
                           <w:t xml:space="preserve"> – dokaz prljavih podataka</w:t>
                         </w:r>
@@ -1574,6 +2387,9 @@
         <w:t>, ostavljeno je ovako jer je originalno došlo na ovaj način sa struganja</w:t>
       </w:r>
       <w:r>
+        <w:t xml:space="preserve"> stranice</w:t>
+      </w:r>
+      <w:r>
         <w:t>).</w:t>
       </w:r>
       <w:r>
@@ -1596,10 +2412,12 @@
           <w:numId w:val="1"/>
         </w:numPr>
       </w:pPr>
+      <w:bookmarkStart w:id="6" w:name="_Toc43462233"/>
       <w:r>
         <w:lastRenderedPageBreak/>
         <w:t>Implementacija</w:t>
       </w:r>
+      <w:bookmarkEnd w:id="6"/>
     </w:p>
     <w:p>
       <w:pPr>
@@ -1609,9 +2427,11 @@
           <w:numId w:val="1"/>
         </w:numPr>
       </w:pPr>
+      <w:bookmarkStart w:id="7" w:name="_Toc43462234"/>
       <w:r>
         <w:t>Učitavanje podataka</w:t>
       </w:r>
+      <w:bookmarkEnd w:id="7"/>
     </w:p>
     <w:p>
       <w:r>
@@ -2178,12 +2998,14 @@
           <w:numId w:val="1"/>
         </w:numPr>
       </w:pPr>
+      <w:bookmarkStart w:id="8" w:name="_Toc43462235"/>
       <w:r>
         <w:t>Priprema</w:t>
       </w:r>
       <w:r>
         <w:t xml:space="preserve"> elemenata</w:t>
       </w:r>
+      <w:bookmarkEnd w:id="8"/>
     </w:p>
     <w:p>
       <w:r>
@@ -3696,17 +4518,7 @@
                 <w:szCs w:val="21"/>
                 <w:lang w:eastAsia="hr-HR"/>
               </w:rPr>
-              <w:t xml:space="preserve">    </w:t>
-            </w:r>
-            <w:r>
-              <w:rPr>
-                <w:rFonts w:ascii="Consolas" w:eastAsia="Times New Roman" w:hAnsi="Consolas" w:cs="Times New Roman"/>
-                <w:color w:val="D4D4D4"/>
-                <w:sz w:val="21"/>
-                <w:szCs w:val="21"/>
-                <w:lang w:eastAsia="hr-HR"/>
-              </w:rPr>
-              <w:t>    </w:t>
+              <w:t xml:space="preserve">        </w:t>
             </w:r>
             <w:r>
               <w:rPr>
@@ -5825,17 +6637,7 @@
                 <w:szCs w:val="21"/>
                 <w:lang w:eastAsia="hr-HR"/>
               </w:rPr>
-              <w:t xml:space="preserve">    </w:t>
-            </w:r>
-            <w:r>
-              <w:rPr>
-                <w:rFonts w:ascii="Consolas" w:eastAsia="Times New Roman" w:hAnsi="Consolas" w:cs="Times New Roman"/>
-                <w:color w:val="D4D4D4"/>
-                <w:sz w:val="21"/>
-                <w:szCs w:val="21"/>
-                <w:lang w:eastAsia="hr-HR"/>
-              </w:rPr>
-              <w:t>    </w:t>
+              <w:t xml:space="preserve">        </w:t>
             </w:r>
             <w:r>
               <w:rPr>
@@ -7331,14 +8133,7 @@
           <w:i/>
           <w:iCs/>
         </w:rPr>
-        <w:t>this.</w:t>
-      </w:r>
-      <w:r>
-        <w:rPr>
-          <w:i/>
-          <w:iCs/>
-        </w:rPr>
-        <w:t>eventClickHandlerChange()</w:t>
+        <w:t>this.eventClickHandlerChange()</w:t>
       </w:r>
       <w:r>
         <w:t xml:space="preserve"> postavlja funkcija tipke ovisno o vrijednosti tipke (npr. tipka buttonMusic će imati vrijednost Music).</w:t>
@@ -7364,6 +8159,7 @@
           <w:numId w:val="1"/>
         </w:numPr>
       </w:pPr>
+      <w:bookmarkStart w:id="9" w:name="_Toc43462236"/>
       <w:r>
         <w:lastRenderedPageBreak/>
         <w:t>Posta</w:t>
@@ -7371,6 +8167,7 @@
       <w:r>
         <w:t>ljanje elemenata i prikaza</w:t>
       </w:r>
+      <w:bookmarkEnd w:id="9"/>
     </w:p>
     <w:p>
       <w:r>
@@ -12044,9 +12841,11 @@
           <w:numId w:val="1"/>
         </w:numPr>
       </w:pPr>
+      <w:bookmarkStart w:id="10" w:name="_Toc43462237"/>
       <w:r>
         <w:t>Konačan rezultat</w:t>
       </w:r>
+      <w:bookmarkEnd w:id="10"/>
     </w:p>
     <w:p>
       <w:r>
@@ -12075,7 +12874,7 @@
                       <wpg:cNvGrpSpPr/>
                       <wpg:grpSpPr>
                         <a:xfrm>
-                          <a:off x="0" y="2152"/>
+                          <a:off x="0" y="0"/>
                           <a:ext cx="4757217" cy="4950044"/>
                           <a:chOff x="-1506652" y="89951"/>
                           <a:chExt cx="4757217" cy="4950044"/>
@@ -12140,45 +12939,25 @@
                               <w:r>
                                 <w:t xml:space="preserve">Slika </w:t>
                               </w:r>
-                              <w:r>
-                                <w:fldChar w:fldCharType="begin"/>
-                              </w:r>
-                              <w:r>
-                                <w:instrText xml:space="preserve"> STYLEREF 1 \s </w:instrText>
-                              </w:r>
-                              <w:r>
-                                <w:fldChar w:fldCharType="separate"/>
-                              </w:r>
-                              <w:r>
-                                <w:rPr>
-                                  <w:noProof/>
-                                </w:rPr>
-                                <w:t>3</w:t>
-                              </w:r>
-                              <w:r>
-                                <w:fldChar w:fldCharType="end"/>
-                              </w:r>
+                              <w:fldSimple w:instr=" STYLEREF 1 \s ">
+                                <w:r>
+                                  <w:rPr>
+                                    <w:noProof/>
+                                  </w:rPr>
+                                  <w:t>3</w:t>
+                                </w:r>
+                              </w:fldSimple>
                               <w:r>
                                 <w:t>.</w:t>
                               </w:r>
-                              <w:r>
-                                <w:fldChar w:fldCharType="begin"/>
-                              </w:r>
-                              <w:r>
-                                <w:instrText xml:space="preserve"> SEQ Slika \* ARABIC \s 1 </w:instrText>
-                              </w:r>
-                              <w:r>
-                                <w:fldChar w:fldCharType="separate"/>
-                              </w:r>
-                              <w:r>
-                                <w:rPr>
-                                  <w:noProof/>
-                                </w:rPr>
-                                <w:t>1</w:t>
-                              </w:r>
-                              <w:r>
-                                <w:fldChar w:fldCharType="end"/>
-                              </w:r>
+                              <w:fldSimple w:instr=" SEQ Slika \* ARABIC \s 1 ">
+                                <w:r>
+                                  <w:rPr>
+                                    <w:noProof/>
+                                  </w:rPr>
+                                  <w:t>1</w:t>
+                                </w:r>
+                              </w:fldSimple>
                               <w:r>
                                 <w:t xml:space="preserve"> – prikaz potpunog odabira</w:t>
                               </w:r>
@@ -12200,7 +12979,7 @@
           </mc:Choice>
           <mc:Fallback>
             <w:pict>
-              <v:group w14:anchorId="6EBADB27" id="Group 9" o:spid="_x0000_s1030" style="width:374.6pt;height:389.95pt;mso-position-horizontal-relative:char;mso-position-vertical-relative:line" coordorigin="-15066,899" coordsize="47572,49500" o:gfxdata="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">
+              <v:group w14:anchorId="6EBADB27" id="Group 9" o:spid="_x0000_s1030" style="width:374.6pt;height:389.95pt;mso-position-horizontal-relative:char;mso-position-vertical-relative:line" coordorigin="-15066,899" coordsize="47572,49500" o:gfxdata="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">
                 <v:shape id="Picture 6" o:spid="_x0000_s1031" type="#_x0000_t75" style="position:absolute;left:-15066;top:899;width:47571;height:45656;visibility:visible;mso-wrap-style:square" o:gfxdata="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">
                   <v:imagedata r:id="rId12" o:title=""/>
                 </v:shape>
@@ -12218,45 +12997,25 @@
                         <w:r>
                           <w:t xml:space="preserve">Slika </w:t>
                         </w:r>
-                        <w:r>
-                          <w:fldChar w:fldCharType="begin"/>
-                        </w:r>
-                        <w:r>
-                          <w:instrText xml:space="preserve"> STYLEREF 1 \s </w:instrText>
-                        </w:r>
-                        <w:r>
-                          <w:fldChar w:fldCharType="separate"/>
-                        </w:r>
-                        <w:r>
-                          <w:rPr>
-                            <w:noProof/>
-                          </w:rPr>
-                          <w:t>3</w:t>
-                        </w:r>
-                        <w:r>
-                          <w:fldChar w:fldCharType="end"/>
-                        </w:r>
+                        <w:fldSimple w:instr=" STYLEREF 1 \s ">
+                          <w:r>
+                            <w:rPr>
+                              <w:noProof/>
+                            </w:rPr>
+                            <w:t>3</w:t>
+                          </w:r>
+                        </w:fldSimple>
                         <w:r>
                           <w:t>.</w:t>
                         </w:r>
-                        <w:r>
-                          <w:fldChar w:fldCharType="begin"/>
-                        </w:r>
-                        <w:r>
-                          <w:instrText xml:space="preserve"> SEQ Slika \* ARABIC \s 1 </w:instrText>
-                        </w:r>
-                        <w:r>
-                          <w:fldChar w:fldCharType="separate"/>
-                        </w:r>
-                        <w:r>
-                          <w:rPr>
-                            <w:noProof/>
-                          </w:rPr>
-                          <w:t>1</w:t>
-                        </w:r>
-                        <w:r>
-                          <w:fldChar w:fldCharType="end"/>
-                        </w:r>
+                        <w:fldSimple w:instr=" SEQ Slika \* ARABIC \s 1 ">
+                          <w:r>
+                            <w:rPr>
+                              <w:noProof/>
+                            </w:rPr>
+                            <w:t>1</w:t>
+                          </w:r>
+                        </w:fldSimple>
                         <w:r>
                           <w:t xml:space="preserve"> – prikaz potpunog odabira</w:t>
                         </w:r>
@@ -12368,45 +13127,25 @@
                               <w:r>
                                 <w:t xml:space="preserve">Slika </w:t>
                               </w:r>
-                              <w:r>
-                                <w:fldChar w:fldCharType="begin"/>
-                              </w:r>
-                              <w:r>
-                                <w:instrText xml:space="preserve"> STYLEREF 1 \s </w:instrText>
-                              </w:r>
-                              <w:r>
-                                <w:fldChar w:fldCharType="separate"/>
-                              </w:r>
-                              <w:r>
-                                <w:rPr>
-                                  <w:noProof/>
-                                </w:rPr>
-                                <w:t>3</w:t>
-                              </w:r>
-                              <w:r>
-                                <w:fldChar w:fldCharType="end"/>
-                              </w:r>
+                              <w:fldSimple w:instr=" STYLEREF 1 \s ">
+                                <w:r>
+                                  <w:rPr>
+                                    <w:noProof/>
+                                  </w:rPr>
+                                  <w:t>3</w:t>
+                                </w:r>
+                              </w:fldSimple>
                               <w:r>
                                 <w:t>.</w:t>
                               </w:r>
-                              <w:r>
-                                <w:fldChar w:fldCharType="begin"/>
-                              </w:r>
-                              <w:r>
-                                <w:instrText xml:space="preserve"> SEQ Slika \* ARABIC \s 1 </w:instrText>
-                              </w:r>
-                              <w:r>
-                                <w:fldChar w:fldCharType="separate"/>
-                              </w:r>
-                              <w:r>
-                                <w:rPr>
-                                  <w:noProof/>
-                                </w:rPr>
-                                <w:t>2</w:t>
-                              </w:r>
-                              <w:r>
-                                <w:fldChar w:fldCharType="end"/>
-                              </w:r>
+                              <w:fldSimple w:instr=" SEQ Slika \* ARABIC \s 1 ">
+                                <w:r>
+                                  <w:rPr>
+                                    <w:noProof/>
+                                  </w:rPr>
+                                  <w:t>2</w:t>
+                                </w:r>
+                              </w:fldSimple>
                               <w:r>
                                 <w:t xml:space="preserve"> – Prikaz kada nedostaju podatci</w:t>
                               </w:r>
@@ -12446,45 +13185,25 @@
                         <w:r>
                           <w:t xml:space="preserve">Slika </w:t>
                         </w:r>
-                        <w:r>
-                          <w:fldChar w:fldCharType="begin"/>
-                        </w:r>
-                        <w:r>
-                          <w:instrText xml:space="preserve"> STYLEREF 1 \s </w:instrText>
-                        </w:r>
-                        <w:r>
-                          <w:fldChar w:fldCharType="separate"/>
-                        </w:r>
-                        <w:r>
-                          <w:rPr>
-                            <w:noProof/>
-                          </w:rPr>
-                          <w:t>3</w:t>
-                        </w:r>
-                        <w:r>
-                          <w:fldChar w:fldCharType="end"/>
-                        </w:r>
+                        <w:fldSimple w:instr=" STYLEREF 1 \s ">
+                          <w:r>
+                            <w:rPr>
+                              <w:noProof/>
+                            </w:rPr>
+                            <w:t>3</w:t>
+                          </w:r>
+                        </w:fldSimple>
                         <w:r>
                           <w:t>.</w:t>
                         </w:r>
-                        <w:r>
-                          <w:fldChar w:fldCharType="begin"/>
-                        </w:r>
-                        <w:r>
-                          <w:instrText xml:space="preserve"> SEQ Slika \* ARABIC \s 1 </w:instrText>
-                        </w:r>
-                        <w:r>
-                          <w:fldChar w:fldCharType="separate"/>
-                        </w:r>
-                        <w:r>
-                          <w:rPr>
-                            <w:noProof/>
-                          </w:rPr>
-                          <w:t>2</w:t>
-                        </w:r>
-                        <w:r>
-                          <w:fldChar w:fldCharType="end"/>
-                        </w:r>
+                        <w:fldSimple w:instr=" SEQ Slika \* ARABIC \s 1 ">
+                          <w:r>
+                            <w:rPr>
+                              <w:noProof/>
+                            </w:rPr>
+                            <w:t>2</w:t>
+                          </w:r>
+                        </w:fldSimple>
                         <w:r>
                           <w:t xml:space="preserve"> – Prikaz kada nedostaju podatci</w:t>
                         </w:r>
@@ -12524,7 +13243,7 @@
                       <wpg:cNvGrpSpPr/>
                       <wpg:grpSpPr>
                         <a:xfrm>
-                          <a:off x="0" y="188181"/>
+                          <a:off x="0" y="0"/>
                           <a:ext cx="6188710" cy="6471064"/>
                           <a:chOff x="0" y="188181"/>
                           <a:chExt cx="6188710" cy="6471064"/>
@@ -12589,45 +13308,25 @@
                               <w:r>
                                 <w:t xml:space="preserve">Slika </w:t>
                               </w:r>
-                              <w:r>
-                                <w:fldChar w:fldCharType="begin"/>
-                              </w:r>
-                              <w:r>
-                                <w:instrText xml:space="preserve"> STYLEREF 1 \s </w:instrText>
-                              </w:r>
-                              <w:r>
-                                <w:fldChar w:fldCharType="separate"/>
-                              </w:r>
-                              <w:r>
-                                <w:rPr>
-                                  <w:noProof/>
-                                </w:rPr>
-                                <w:t>3</w:t>
-                              </w:r>
-                              <w:r>
-                                <w:fldChar w:fldCharType="end"/>
-                              </w:r>
+                              <w:fldSimple w:instr=" STYLEREF 1 \s ">
+                                <w:r>
+                                  <w:rPr>
+                                    <w:noProof/>
+                                  </w:rPr>
+                                  <w:t>3</w:t>
+                                </w:r>
+                              </w:fldSimple>
                               <w:r>
                                 <w:t>.</w:t>
                               </w:r>
-                              <w:r>
-                                <w:fldChar w:fldCharType="begin"/>
-                              </w:r>
-                              <w:r>
-                                <w:instrText xml:space="preserve"> SEQ Slika \* ARABIC \s 1 </w:instrText>
-                              </w:r>
-                              <w:r>
-                                <w:fldChar w:fldCharType="separate"/>
-                              </w:r>
-                              <w:r>
-                                <w:rPr>
-                                  <w:noProof/>
-                                </w:rPr>
-                                <w:t>3</w:t>
-                              </w:r>
-                              <w:r>
-                                <w:fldChar w:fldCharType="end"/>
-                              </w:r>
+                              <w:fldSimple w:instr=" SEQ Slika \* ARABIC \s 1 ">
+                                <w:r>
+                                  <w:rPr>
+                                    <w:noProof/>
+                                  </w:rPr>
+                                  <w:t>3</w:t>
+                                </w:r>
+                              </w:fldSimple>
                               <w:r>
                                 <w:t xml:space="preserve"> – alternativni prikaz sa odabranom globalnom regijom</w:t>
                               </w:r>
@@ -12649,7 +13348,7 @@
           </mc:Choice>
           <mc:Fallback>
             <w:pict>
-              <v:group w14:anchorId="5E90477A" id="Group 15" o:spid="_x0000_s1036" style="width:487.3pt;height:524.35pt;mso-position-horizontal-relative:char;mso-position-vertical-relative:line" coordorigin=",1881" coordsize="61887,64710" o:gfxdata="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">
+              <v:group w14:anchorId="5E90477A" id="Group 15" o:spid="_x0000_s1036" style="width:487.3pt;height:524.35pt;mso-position-horizontal-relative:char;mso-position-vertical-relative:line" coordorigin=",1881" coordsize="61887,64710" o:gfxdata="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">
                 <v:shape id="Picture 13" o:spid="_x0000_s1037" type="#_x0000_t75" style="position:absolute;top:1881;width:61887;height:59686;visibility:visible;mso-wrap-style:square" o:gfxdata="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">
                   <v:imagedata r:id="rId16" o:title=""/>
                 </v:shape>
@@ -12667,45 +13366,25 @@
                         <w:r>
                           <w:t xml:space="preserve">Slika </w:t>
                         </w:r>
-                        <w:r>
-                          <w:fldChar w:fldCharType="begin"/>
-                        </w:r>
-                        <w:r>
-                          <w:instrText xml:space="preserve"> STYLEREF 1 \s </w:instrText>
-                        </w:r>
-                        <w:r>
-                          <w:fldChar w:fldCharType="separate"/>
-                        </w:r>
-                        <w:r>
-                          <w:rPr>
-                            <w:noProof/>
-                          </w:rPr>
-                          <w:t>3</w:t>
-                        </w:r>
-                        <w:r>
-                          <w:fldChar w:fldCharType="end"/>
-                        </w:r>
+                        <w:fldSimple w:instr=" STYLEREF 1 \s ">
+                          <w:r>
+                            <w:rPr>
+                              <w:noProof/>
+                            </w:rPr>
+                            <w:t>3</w:t>
+                          </w:r>
+                        </w:fldSimple>
                         <w:r>
                           <w:t>.</w:t>
                         </w:r>
-                        <w:r>
-                          <w:fldChar w:fldCharType="begin"/>
-                        </w:r>
-                        <w:r>
-                          <w:instrText xml:space="preserve"> SEQ Slika \* ARABIC \s 1 </w:instrText>
-                        </w:r>
-                        <w:r>
-                          <w:fldChar w:fldCharType="separate"/>
-                        </w:r>
-                        <w:r>
-                          <w:rPr>
-                            <w:noProof/>
-                          </w:rPr>
-                          <w:t>3</w:t>
-                        </w:r>
-                        <w:r>
-                          <w:fldChar w:fldCharType="end"/>
-                        </w:r>
+                        <w:fldSimple w:instr=" SEQ Slika \* ARABIC \s 1 ">
+                          <w:r>
+                            <w:rPr>
+                              <w:noProof/>
+                            </w:rPr>
+                            <w:t>3</w:t>
+                          </w:r>
+                        </w:fldSimple>
                         <w:r>
                           <w:t xml:space="preserve"> – alternativni prikaz sa odabranom globalnom regijom</w:t>
                         </w:r>
@@ -12738,15 +13417,260 @@
           <w:numId w:val="1"/>
         </w:numPr>
       </w:pPr>
+      <w:bookmarkStart w:id="11" w:name="_Toc43462238"/>
       <w:r>
         <w:lastRenderedPageBreak/>
         <w:t>Zaključak</w:t>
       </w:r>
+      <w:bookmarkEnd w:id="11"/>
     </w:p>
     <w:p>
       <w:r>
-        <w:t>aaaaaaaaaaa</w:t>
-      </w:r>
+        <w:t>Prodaje video igara se stalno prate jer po tome se zaključuje dali je igra bila uspješna ili ne, tako da koristeći usporedbu najboljih ≤ 10 igara daje dobru predodžbu koliko je jedna igra bila uspješnija naspram drugih.</w:t>
+      </w:r>
+    </w:p>
+    <w:p>
+      <w:r>
+        <w:t xml:space="preserve">Ova ideja je bila inspirirana sličnim stranicama sa interneta kao što je </w:t>
+      </w:r>
+      <w:hyperlink r:id="rId17" w:history="1">
+        <w:r>
+          <w:rPr>
+            <w:rStyle w:val="Hyperlink"/>
+          </w:rPr>
+          <w:t>steamspy.com</w:t>
+        </w:r>
+      </w:hyperlink>
+      <w:r>
+        <w:t xml:space="preserve"> ili </w:t>
+      </w:r>
+      <w:hyperlink r:id="rId18" w:history="1">
+        <w:r>
+          <w:rPr>
+            <w:rStyle w:val="Hyperlink"/>
+          </w:rPr>
+          <w:t>steamdb.info</w:t>
+        </w:r>
+      </w:hyperlink>
+      <w:r>
+        <w:t>.</w:t>
+      </w:r>
+    </w:p>
+    <w:p>
+      <w:r>
+        <w:t>Moguća poboljšanja stranici bila bi podrška za mobilne uređaje, to bi se moglo izvesti kreiranjem zasebnog rasporeda elemenata za mobilne korisnike te korištenjem prilagođenog grafičkog prikaza, jer trenutno je stalne veličine 800x800, što nije pogodno za mobilne stranice. Još jedno moguće poboljšanje je pronaći rješenje za problem sporosti koja donosi biblioteka dataframe-js, npr. spremivši .csv datoteku u dvodimenzionalno polje pa pisati prilagođene funkcije za brže sortiranje i filtriranje.</w:t>
+      </w:r>
+    </w:p>
+    <w:p>
+      <w:r>
+        <w:br w:type="page"/>
+      </w:r>
+    </w:p>
+    <w:p>
+      <w:pPr>
+        <w:pStyle w:val="Heading1"/>
+      </w:pPr>
+      <w:bookmarkStart w:id="12" w:name="_Toc43462239"/>
+      <w:r>
+        <w:lastRenderedPageBreak/>
+        <w:t>Literatura</w:t>
+      </w:r>
+      <w:bookmarkEnd w:id="12"/>
+    </w:p>
+    <w:p>
+      <w:r>
+        <w:t>[</w:t>
+      </w:r>
+      <w:r>
+        <w:t>1</w:t>
+      </w:r>
+      <w:r>
+        <w:t>]</w:t>
+      </w:r>
+      <w:r>
+        <w:t xml:space="preserve"> </w:t>
+      </w:r>
+      <w:hyperlink r:id="rId19" w:history="1">
+        <w:r>
+          <w:rPr>
+            <w:rStyle w:val="Hyperlink"/>
+          </w:rPr>
+          <w:t>Guillaume Mousnier</w:t>
+        </w:r>
+      </w:hyperlink>
+      <w:r>
+        <w:t xml:space="preserve">, Gmousse/dataframe-js, </w:t>
+      </w:r>
+      <w:hyperlink r:id="rId20" w:history="1">
+        <w:r>
+          <w:rPr>
+            <w:rStyle w:val="Hyperlink"/>
+          </w:rPr>
+          <w:t>https://gmousse.gitbooks.io/dataframe-js/</w:t>
+        </w:r>
+      </w:hyperlink>
+    </w:p>
+    <w:p>
+      <w:r>
+        <w:t>[</w:t>
+      </w:r>
+      <w:r>
+        <w:t>2</w:t>
+      </w:r>
+      <w:r>
+        <w:t>]</w:t>
+      </w:r>
+      <w:r>
+        <w:t xml:space="preserve"> </w:t>
+      </w:r>
+      <w:hyperlink r:id="rId21" w:history="1">
+        <w:r>
+          <w:rPr>
+            <w:rStyle w:val="Hyperlink"/>
+          </w:rPr>
+          <w:t>Mike Bostock</w:t>
+        </w:r>
+      </w:hyperlink>
+      <w:r>
+        <w:t xml:space="preserve">, Data-Driven Documents (d3), </w:t>
+      </w:r>
+      <w:hyperlink r:id="rId22" w:history="1">
+        <w:r>
+          <w:rPr>
+            <w:rStyle w:val="Hyperlink"/>
+          </w:rPr>
+          <w:t>https://github.com/d3/d3</w:t>
+        </w:r>
+      </w:hyperlink>
+    </w:p>
+    <w:p>
+      <w:r>
+        <w:t>[</w:t>
+      </w:r>
+      <w:r>
+        <w:t>3</w:t>
+      </w:r>
+      <w:r>
+        <w:t>]</w:t>
+      </w:r>
+      <w:r>
+        <w:t xml:space="preserve"> Bootstrap Team, Bootstrap, </w:t>
+      </w:r>
+      <w:hyperlink r:id="rId23" w:history="1">
+        <w:r>
+          <w:rPr>
+            <w:rStyle w:val="Hyperlink"/>
+          </w:rPr>
+          <w:t>https://getbootstrap.com/</w:t>
+        </w:r>
+      </w:hyperlink>
+    </w:p>
+    <w:p>
+      <w:r>
+        <w:t>[</w:t>
+      </w:r>
+      <w:r>
+        <w:t>4</w:t>
+      </w:r>
+      <w:r>
+        <w:t>]</w:t>
+      </w:r>
+      <w:r>
+        <w:t xml:space="preserve"> </w:t>
+      </w:r>
+      <w:hyperlink r:id="rId24" w:history="1">
+        <w:r>
+          <w:rPr>
+            <w:rStyle w:val="Hyperlink"/>
+          </w:rPr>
+          <w:t>Abdulshaheed Alq</w:t>
+        </w:r>
+        <w:r>
+          <w:rPr>
+            <w:rStyle w:val="Hyperlink"/>
+          </w:rPr>
+          <w:t>u</w:t>
+        </w:r>
+        <w:r>
+          <w:rPr>
+            <w:rStyle w:val="Hyperlink"/>
+          </w:rPr>
+          <w:t>nber</w:t>
+        </w:r>
+      </w:hyperlink>
+      <w:r>
+        <w:t xml:space="preserve">, </w:t>
+      </w:r>
+      <w:r>
+        <w:t>Video Games Sales 2019</w:t>
+      </w:r>
+      <w:r>
+        <w:t xml:space="preserve">, </w:t>
+      </w:r>
+      <w:r>
+        <w:br/>
+      </w:r>
+      <w:hyperlink r:id="rId25" w:history="1">
+        <w:r>
+          <w:rPr>
+            <w:rStyle w:val="Hyperlink"/>
+          </w:rPr>
+          <w:t>https://www.kaggle.com/ashaheedq/video-games-sales-2019</w:t>
+        </w:r>
+      </w:hyperlink>
+    </w:p>
+    <w:p>
+      <w:r>
+        <w:t>[</w:t>
+      </w:r>
+      <w:r>
+        <w:t>5</w:t>
+      </w:r>
+      <w:r>
+        <w:t>]</w:t>
+      </w:r>
+      <w:r>
+        <w:t xml:space="preserve"> </w:t>
+      </w:r>
+      <w:r>
+        <w:t xml:space="preserve">Nepoznato, Comma-separated values, </w:t>
+      </w:r>
+      <w:hyperlink r:id="rId26" w:history="1">
+        <w:r>
+          <w:rPr>
+            <w:rStyle w:val="Hyperlink"/>
+          </w:rPr>
+          <w:t>https://en.wikipedia.org/wiki/Comma-separated_values</w:t>
+        </w:r>
+      </w:hyperlink>
+    </w:p>
+    <w:p/>
+    <w:p/>
+    <w:p/>
+    <w:p/>
+    <w:p/>
+    <w:p>
+      <w:pPr>
+        <w:pStyle w:val="Heading1"/>
+      </w:pPr>
+      <w:bookmarkStart w:id="13" w:name="_Toc43462240"/>
+      <w:r>
+        <w:t>Dostupnost rješenja</w:t>
+      </w:r>
+      <w:bookmarkEnd w:id="13"/>
+    </w:p>
+    <w:p>
+      <w:r>
+        <w:t xml:space="preserve">Github link: </w:t>
+      </w:r>
+      <w:hyperlink r:id="rId27" w:history="1">
+        <w:r>
+          <w:rPr>
+            <w:rStyle w:val="Hyperlink"/>
+          </w:rPr>
+          <w:t>https://github.com/ATufekovic/VP_projekt</w:t>
+        </w:r>
+      </w:hyperlink>
     </w:p>
     <w:sectPr>
       <w:pgSz w:w="11906" w:h="16838"/>
@@ -12802,25 +13726,6 @@
       </w:pPr>
       <w:r>
         <w:continuationSeparator/>
-      </w:r>
-    </w:p>
-  </w:footnote>
-  <w:footnote w:id="1">
-    <w:p>
-      <w:pPr>
-        <w:pStyle w:val="FootnoteText"/>
-      </w:pPr>
-      <w:r>
-        <w:rPr>
-          <w:rStyle w:val="FootnoteReference"/>
-        </w:rPr>
-        <w:footnoteRef/>
-      </w:r>
-      <w:r>
-        <w:t xml:space="preserve"> </w:t>
-      </w:r>
-      <w:r>
-        <w:t>https://en.wikipedia.org/wiki/Comma-separated_values#History</w:t>
       </w:r>
     </w:p>
   </w:footnote>
@@ -13579,6 +14484,43 @@
       <w:contextualSpacing/>
     </w:pPr>
   </w:style>
+  <w:style w:type="paragraph" w:styleId="TOC2">
+    <w:name w:val="toc 2"/>
+    <w:basedOn w:val="Normal"/>
+    <w:next w:val="Normal"/>
+    <w:autoRedefine/>
+    <w:uiPriority w:val="39"/>
+    <w:unhideWhenUsed/>
+    <w:rsid w:val="00A952D7"/>
+    <w:pPr>
+      <w:spacing w:after="100"/>
+      <w:ind w:left="240"/>
+    </w:pPr>
+  </w:style>
+  <w:style w:type="character" w:styleId="UnresolvedMention">
+    <w:name w:val="Unresolved Mention"/>
+    <w:basedOn w:val="DefaultParagraphFont"/>
+    <w:uiPriority w:val="99"/>
+    <w:semiHidden/>
+    <w:unhideWhenUsed/>
+    <w:rsid w:val="00E7014B"/>
+    <w:rPr>
+      <w:color w:val="605E5C"/>
+      <w:shd w:val="clear" w:color="auto" w:fill="E1DFDD"/>
+    </w:rPr>
+  </w:style>
+  <w:style w:type="character" w:styleId="FollowedHyperlink">
+    <w:name w:val="FollowedHyperlink"/>
+    <w:basedOn w:val="DefaultParagraphFont"/>
+    <w:uiPriority w:val="99"/>
+    <w:semiHidden/>
+    <w:unhideWhenUsed/>
+    <w:rsid w:val="006167AA"/>
+    <w:rPr>
+      <w:color w:val="954F72" w:themeColor="followedHyperlink"/>
+      <w:u w:val="single"/>
+    </w:rPr>
+  </w:style>
 </w:styles>
 </file>
 

</xml_diff>